<commit_message>
first commit in branch
</commit_message>
<xml_diff>
--- a/Cognizant.docx
+++ b/Cognizant.docx
@@ -20,9 +20,26 @@
           <w:bCs/>
           <w:color w:val="1F4E79"/>
         </w:rPr>
-        <w:t>Dear</w:t>
+        <w:t>Dear </w:t>
       </w:r>
-      <w:proofErr w:type="gramStart"/>
+      <w:r>
+        <w:rPr>
+          <w:rFonts w:ascii="Calibri" w:eastAsia="Times New Roman" w:hAnsi="Calibri" w:cs="Calibri"/>
+          <w:b/>
+          <w:bCs/>
+          <w:color w:val="1F497D"/>
+        </w:rPr>
+        <w:t> </w:t>
+      </w:r>
+      <w:r>
+        <w:rPr>
+          <w:rFonts w:ascii="Times New Roman" w:eastAsia="Times New Roman" w:hAnsi="Times New Roman" w:cs="Times New Roman"/>
+          <w:color w:val="000000"/>
+          <w:sz w:val="24"/>
+          <w:szCs w:val="24"/>
+        </w:rPr>
+        <w:t>Wilson </w:t>
+      </w:r>
       <w:r>
         <w:rPr>
           <w:rFonts w:ascii="Calibri" w:eastAsia="Times New Roman" w:hAnsi="Calibri" w:cs="Calibri"/>
@@ -30,35 +47,7 @@
           <w:bCs/>
           <w:color w:val="1F4E79"/>
         </w:rPr>
-        <w:t> </w:t>
-      </w:r>
-      <w:r>
-        <w:rPr>
-          <w:rFonts w:ascii="Calibri" w:eastAsia="Times New Roman" w:hAnsi="Calibri" w:cs="Calibri"/>
-          <w:b/>
-          <w:bCs/>
-          <w:color w:val="1F497D"/>
-        </w:rPr>
-        <w:t> </w:t>
-      </w:r>
-      <w:r>
-        <w:rPr>
-          <w:rFonts w:ascii="Times New Roman" w:eastAsia="Times New Roman" w:hAnsi="Times New Roman" w:cs="Times New Roman"/>
-          <w:color w:val="000000"/>
-          <w:sz w:val="24"/>
-          <w:szCs w:val="24"/>
-        </w:rPr>
-        <w:t>Wilson</w:t>
-      </w:r>
-      <w:proofErr w:type="gramEnd"/>
-      <w:r>
-        <w:rPr>
-          <w:rFonts w:ascii="Times New Roman" w:eastAsia="Times New Roman" w:hAnsi="Times New Roman" w:cs="Times New Roman"/>
-          <w:color w:val="000000"/>
-          <w:sz w:val="24"/>
-          <w:szCs w:val="24"/>
-        </w:rPr>
-        <w:t> </w:t>
+        <w:t>,</w:t>
       </w:r>
       <w:r>
         <w:rPr>
@@ -107,17 +96,8 @@
           <w:rFonts w:ascii="Calibri" w:eastAsia="Times New Roman" w:hAnsi="Calibri" w:cs="Calibri"/>
           <w:color w:val="1F4E79"/>
         </w:rPr>
-        <w:t xml:space="preserve">The world is changing faster than ever; creating new opportunities for those who stand ready to seize them. If you are ready to see opportunities and see them through, we say let’s get to work. </w:t>
+        <w:t>The world is changing faster than ever; creating new opportunities for those who stand ready to seize them. If you are ready to see opportunities and see them through, we say let’s get to work. Because now more than ever, the Future belong to those who challenge the present.</w:t>
       </w:r>
-      <w:proofErr w:type="gramStart"/>
-      <w:r>
-        <w:rPr>
-          <w:rFonts w:ascii="Calibri" w:eastAsia="Times New Roman" w:hAnsi="Calibri" w:cs="Calibri"/>
-          <w:color w:val="1F4E79"/>
-        </w:rPr>
-        <w:t>Because now more than ever, the Future belong to those who challenge the present.</w:t>
-      </w:r>
-      <w:proofErr w:type="gramEnd"/>
     </w:p>
     <w:p>
       <w:pPr>
@@ -441,7 +421,6 @@
                 <w:szCs w:val="24"/>
               </w:rPr>
             </w:pPr>
-            <w:proofErr w:type="spellStart"/>
             <w:r>
               <w:rPr>
                 <w:rFonts w:ascii="Times New Roman" w:eastAsia="Times New Roman" w:hAnsi="Times New Roman" w:cs="Times New Roman"/>
@@ -452,46 +431,7 @@
                 <w:szCs w:val="24"/>
                 <w:shd w:val="clear" w:color="auto" w:fill="FFFF00"/>
               </w:rPr>
-              <w:t>Manyata</w:t>
-            </w:r>
-            <w:proofErr w:type="spellEnd"/>
-            <w:r>
-              <w:rPr>
-                <w:rFonts w:ascii="Times New Roman" w:eastAsia="Times New Roman" w:hAnsi="Times New Roman" w:cs="Times New Roman"/>
-                <w:b/>
-                <w:bCs/>
-                <w:color w:val="1F4E79"/>
-                <w:sz w:val="24"/>
-                <w:szCs w:val="24"/>
-                <w:shd w:val="clear" w:color="auto" w:fill="FFFF00"/>
-              </w:rPr>
-              <w:t xml:space="preserve"> Business Park, F2 building, Ground Floor, </w:t>
-            </w:r>
-            <w:proofErr w:type="spellStart"/>
-            <w:r>
-              <w:rPr>
-                <w:rFonts w:ascii="Times New Roman" w:eastAsia="Times New Roman" w:hAnsi="Times New Roman" w:cs="Times New Roman"/>
-                <w:b/>
-                <w:bCs/>
-                <w:color w:val="1F4E79"/>
-                <w:sz w:val="24"/>
-                <w:szCs w:val="24"/>
-                <w:shd w:val="clear" w:color="auto" w:fill="FFFF00"/>
-              </w:rPr>
-              <w:t>Hebbal</w:t>
-            </w:r>
-            <w:proofErr w:type="spellEnd"/>
-            <w:r>
-              <w:rPr>
-                <w:rFonts w:ascii="Times New Roman" w:eastAsia="Times New Roman" w:hAnsi="Times New Roman" w:cs="Times New Roman"/>
-                <w:b/>
-                <w:bCs/>
-                <w:color w:val="1F4E79"/>
-                <w:sz w:val="24"/>
-                <w:szCs w:val="24"/>
-                <w:shd w:val="clear" w:color="auto" w:fill="FFFF00"/>
-              </w:rPr>
-              <w:t xml:space="preserve"> outer ring road, Bangalore</w:t>
+              <w:t>Manyata Business Park, F2 building, Ground Floor, Hebbal outer ring road, Bangalore</w:t>
             </w:r>
           </w:p>
         </w:tc>
@@ -578,42 +518,8 @@
                 <w:color w:val="1F4E79"/>
                 <w:shd w:val="clear" w:color="auto" w:fill="FFFF00"/>
               </w:rPr>
-              <w:t xml:space="preserve">POC – </w:t>
-            </w:r>
-            <w:proofErr w:type="spellStart"/>
-            <w:r>
-              <w:rPr>
-                <w:rFonts w:ascii="Calibri" w:eastAsia="Times New Roman" w:hAnsi="Calibri" w:cs="Calibri"/>
-                <w:b/>
-                <w:bCs/>
-                <w:color w:val="1F4E79"/>
-                <w:shd w:val="clear" w:color="auto" w:fill="FFFF00"/>
-              </w:rPr>
-              <w:t>Mrityunjai</w:t>
-            </w:r>
-            <w:proofErr w:type="spellEnd"/>
-            <w:r>
-              <w:rPr>
-                <w:rFonts w:ascii="Calibri" w:eastAsia="Times New Roman" w:hAnsi="Calibri" w:cs="Calibri"/>
-                <w:b/>
-                <w:bCs/>
-                <w:color w:val="1F4E79"/>
-                <w:shd w:val="clear" w:color="auto" w:fill="FFFF00"/>
-              </w:rPr>
-              <w:t>/</w:t>
-            </w:r>
-            <w:proofErr w:type="spellStart"/>
-            <w:r>
-              <w:rPr>
-                <w:rFonts w:ascii="Calibri" w:eastAsia="Times New Roman" w:hAnsi="Calibri" w:cs="Calibri"/>
-                <w:b/>
-                <w:bCs/>
-                <w:color w:val="1F4E79"/>
-                <w:shd w:val="clear" w:color="auto" w:fill="FFFF00"/>
-              </w:rPr>
-              <w:t>Avinash</w:t>
-            </w:r>
-            <w:proofErr w:type="spellEnd"/>
+              <w:t>POC – Mrityunjai/Avinash</w:t>
+            </w:r>
           </w:p>
         </w:tc>
       </w:tr>
@@ -917,87 +823,7 @@
                 <w:rFonts w:ascii="Calibri" w:eastAsia="Times New Roman" w:hAnsi="Calibri" w:cs="Calibri"/>
                 <w:color w:val="1F4E79"/>
               </w:rPr>
-              <w:t>        A full-time degree in B.E</w:t>
-            </w:r>
-            <w:proofErr w:type="gramStart"/>
-            <w:r>
-              <w:rPr>
-                <w:rFonts w:ascii="Calibri" w:eastAsia="Times New Roman" w:hAnsi="Calibri" w:cs="Calibri"/>
-                <w:color w:val="1F4E79"/>
-              </w:rPr>
-              <w:t>./</w:t>
-            </w:r>
-            <w:proofErr w:type="gramEnd"/>
-            <w:r>
-              <w:rPr>
-                <w:rFonts w:ascii="Calibri" w:eastAsia="Times New Roman" w:hAnsi="Calibri" w:cs="Calibri"/>
-                <w:color w:val="1F4E79"/>
-              </w:rPr>
-              <w:t xml:space="preserve"> </w:t>
-            </w:r>
-            <w:proofErr w:type="spellStart"/>
-            <w:r>
-              <w:rPr>
-                <w:rFonts w:ascii="Calibri" w:eastAsia="Times New Roman" w:hAnsi="Calibri" w:cs="Calibri"/>
-                <w:color w:val="1F4E79"/>
-              </w:rPr>
-              <w:t>B.Tech</w:t>
-            </w:r>
-            <w:proofErr w:type="spellEnd"/>
-            <w:r>
-              <w:rPr>
-                <w:rFonts w:ascii="Calibri" w:eastAsia="Times New Roman" w:hAnsi="Calibri" w:cs="Calibri"/>
-                <w:color w:val="1F4E79"/>
-              </w:rPr>
-              <w:t xml:space="preserve">/ </w:t>
-            </w:r>
-            <w:proofErr w:type="spellStart"/>
-            <w:r>
-              <w:rPr>
-                <w:rFonts w:ascii="Calibri" w:eastAsia="Times New Roman" w:hAnsi="Calibri" w:cs="Calibri"/>
-                <w:color w:val="1F4E79"/>
-              </w:rPr>
-              <w:t>B.Sc</w:t>
-            </w:r>
-            <w:proofErr w:type="spellEnd"/>
-            <w:r>
-              <w:rPr>
-                <w:rFonts w:ascii="Calibri" w:eastAsia="Times New Roman" w:hAnsi="Calibri" w:cs="Calibri"/>
-                <w:color w:val="1F4E79"/>
-              </w:rPr>
-              <w:t xml:space="preserve">/ BCA/ MCA/ M.E./ </w:t>
-            </w:r>
-            <w:proofErr w:type="spellStart"/>
-            <w:r>
-              <w:rPr>
-                <w:rFonts w:ascii="Calibri" w:eastAsia="Times New Roman" w:hAnsi="Calibri" w:cs="Calibri"/>
-                <w:color w:val="1F4E79"/>
-              </w:rPr>
-              <w:t>M.Tech</w:t>
-            </w:r>
-            <w:proofErr w:type="spellEnd"/>
-            <w:r>
-              <w:rPr>
-                <w:rFonts w:ascii="Calibri" w:eastAsia="Times New Roman" w:hAnsi="Calibri" w:cs="Calibri"/>
-                <w:color w:val="1F4E79"/>
-              </w:rPr>
-              <w:t xml:space="preserve">/ </w:t>
-            </w:r>
-            <w:proofErr w:type="spellStart"/>
-            <w:r>
-              <w:rPr>
-                <w:rFonts w:ascii="Calibri" w:eastAsia="Times New Roman" w:hAnsi="Calibri" w:cs="Calibri"/>
-                <w:color w:val="1F4E79"/>
-              </w:rPr>
-              <w:t>M.Sc</w:t>
-            </w:r>
-            <w:proofErr w:type="spellEnd"/>
-            <w:r>
-              <w:rPr>
-                <w:rFonts w:ascii="Calibri" w:eastAsia="Times New Roman" w:hAnsi="Calibri" w:cs="Calibri"/>
-                <w:color w:val="1F4E79"/>
-              </w:rPr>
-              <w:t xml:space="preserve"> with minimum 50% aggregate.</w:t>
+              <w:t>        A full-time degree in B.E./ B.Tech/ B.Sc/ BCA/ MCA/ M.E./ M.Tech/ M.Sc with minimum 50% aggregate.</w:t>
             </w:r>
           </w:p>
           <w:p>

</xml_diff>